<commit_message>
:sparkles: Add tree in word doc
</commit_message>
<xml_diff>
--- a/Java_Mail/Dossier_Java-Siracusa_Lucas-Bastin_Thomas.docx
+++ b/Java_Mail/Dossier_Java-Siracusa_Lucas-Bastin_Thomas.docx
@@ -3688,8 +3688,18 @@
                                     <w:sz w:val="26"/>
                                     <w:szCs w:val="26"/>
                                   </w:rPr>
-                                  <w:t>Thomas Bastin</w:t>
+                                  <w:t xml:space="preserve">Thomas </w:t>
                                 </w:r>
+                                <w:proofErr w:type="spellStart"/>
+                                <w:r>
+                                  <w:rPr>
+                                    <w:color w:val="4472C4" w:themeColor="accent1"/>
+                                    <w:sz w:val="26"/>
+                                    <w:szCs w:val="26"/>
+                                  </w:rPr>
+                                  <w:t>Bastin</w:t>
+                                </w:r>
+                                <w:proofErr w:type="spellEnd"/>
                               </w:p>
                             </w:txbxContent>
                           </wps:txbx>
@@ -3769,8 +3779,18 @@
                               <w:sz w:val="26"/>
                               <w:szCs w:val="26"/>
                             </w:rPr>
-                            <w:t>Thomas Bastin</w:t>
+                            <w:t xml:space="preserve">Thomas </w:t>
                           </w:r>
+                          <w:proofErr w:type="spellStart"/>
+                          <w:r>
+                            <w:rPr>
+                              <w:color w:val="4472C4" w:themeColor="accent1"/>
+                              <w:sz w:val="26"/>
+                              <w:szCs w:val="26"/>
+                            </w:rPr>
+                            <w:t>Bastin</w:t>
+                          </w:r>
+                          <w:proofErr w:type="spellEnd"/>
                         </w:p>
                       </w:txbxContent>
                     </v:textbox>
@@ -4056,7 +4076,9 @@
               <w:tab w:val="right" w:leader="dot" w:pos="9062"/>
             </w:tabs>
             <w:rPr>
+              <w:rFonts w:eastAsiaTheme="minorEastAsia"/>
               <w:noProof/>
+              <w:lang w:eastAsia="fr-BE"/>
             </w:rPr>
           </w:pPr>
           <w:r>
@@ -4068,12 +4090,152 @@
           <w:r>
             <w:fldChar w:fldCharType="separate"/>
           </w:r>
-          <w:hyperlink w:anchor="_Toc148528515" w:history="1">
+          <w:hyperlink w:anchor="_Toc148532154" w:history="1">
             <w:r>
               <w:rPr>
                 <w:rStyle w:val="Lienhypertexte"/>
                 <w:noProof/>
               </w:rPr>
+              <w:t>Création de la session</w:t>
+            </w:r>
+            <w:r>
+              <w:rPr>
+                <w:noProof/>
+                <w:webHidden/>
+              </w:rPr>
+              <w:tab/>
+            </w:r>
+            <w:r>
+              <w:rPr>
+                <w:noProof/>
+                <w:webHidden/>
+              </w:rPr>
+              <w:fldChar w:fldCharType="begin"/>
+            </w:r>
+            <w:r>
+              <w:rPr>
+                <w:noProof/>
+                <w:webHidden/>
+              </w:rPr>
+              <w:instrText xml:space="preserve"> PAGEREF _Toc148532154 \h </w:instrText>
+            </w:r>
+            <w:r>
+              <w:rPr>
+                <w:noProof/>
+                <w:webHidden/>
+              </w:rPr>
+            </w:r>
+            <w:r>
+              <w:rPr>
+                <w:noProof/>
+                <w:webHidden/>
+              </w:rPr>
+              <w:fldChar w:fldCharType="separate"/>
+            </w:r>
+            <w:r>
+              <w:rPr>
+                <w:noProof/>
+                <w:webHidden/>
+              </w:rPr>
+              <w:t>2</w:t>
+            </w:r>
+            <w:r>
+              <w:rPr>
+                <w:noProof/>
+                <w:webHidden/>
+              </w:rPr>
+              <w:fldChar w:fldCharType="end"/>
+            </w:r>
+          </w:hyperlink>
+        </w:p>
+        <w:p>
+          <w:pPr>
+            <w:pStyle w:val="TM1"/>
+            <w:tabs>
+              <w:tab w:val="right" w:leader="dot" w:pos="9062"/>
+            </w:tabs>
+            <w:rPr>
+              <w:rFonts w:eastAsiaTheme="minorEastAsia"/>
+              <w:noProof/>
+              <w:lang w:eastAsia="fr-BE"/>
+            </w:rPr>
+          </w:pPr>
+          <w:hyperlink w:anchor="_Toc148532155" w:history="1">
+            <w:r>
+              <w:rPr>
+                <w:rStyle w:val="Lienhypertexte"/>
+                <w:noProof/>
+              </w:rPr>
+              <w:t>Création objet Email</w:t>
+            </w:r>
+            <w:r>
+              <w:rPr>
+                <w:noProof/>
+                <w:webHidden/>
+              </w:rPr>
+              <w:tab/>
+            </w:r>
+            <w:r>
+              <w:rPr>
+                <w:noProof/>
+                <w:webHidden/>
+              </w:rPr>
+              <w:fldChar w:fldCharType="begin"/>
+            </w:r>
+            <w:r>
+              <w:rPr>
+                <w:noProof/>
+                <w:webHidden/>
+              </w:rPr>
+              <w:instrText xml:space="preserve"> PAGEREF _Toc148532155 \h </w:instrText>
+            </w:r>
+            <w:r>
+              <w:rPr>
+                <w:noProof/>
+                <w:webHidden/>
+              </w:rPr>
+            </w:r>
+            <w:r>
+              <w:rPr>
+                <w:noProof/>
+                <w:webHidden/>
+              </w:rPr>
+              <w:fldChar w:fldCharType="separate"/>
+            </w:r>
+            <w:r>
+              <w:rPr>
+                <w:noProof/>
+                <w:webHidden/>
+              </w:rPr>
+              <w:t>3</w:t>
+            </w:r>
+            <w:r>
+              <w:rPr>
+                <w:noProof/>
+                <w:webHidden/>
+              </w:rPr>
+              <w:fldChar w:fldCharType="end"/>
+            </w:r>
+          </w:hyperlink>
+        </w:p>
+        <w:p>
+          <w:pPr>
+            <w:pStyle w:val="TM1"/>
+            <w:tabs>
+              <w:tab w:val="right" w:leader="dot" w:pos="9062"/>
+            </w:tabs>
+            <w:rPr>
+              <w:rFonts w:eastAsiaTheme="minorEastAsia"/>
+              <w:noProof/>
+              <w:lang w:eastAsia="fr-BE"/>
+            </w:rPr>
+          </w:pPr>
+          <w:hyperlink w:anchor="_Toc148532156" w:history="1">
+            <w:r>
+              <w:rPr>
+                <w:rStyle w:val="Lienhypertexte"/>
+                <w:noProof/>
+              </w:rPr>
               <w:t>Réception d’un mail</w:t>
             </w:r>
             <w:r>
@@ -4095,7 +4257,7 @@
                 <w:noProof/>
                 <w:webHidden/>
               </w:rPr>
-              <w:instrText xml:space="preserve"> PAGEREF _Toc148528515 \h </w:instrText>
+              <w:instrText xml:space="preserve"> PAGEREF _Toc148532156 \h </w:instrText>
             </w:r>
             <w:r>
               <w:rPr>
@@ -4115,7 +4277,7 @@
                 <w:noProof/>
                 <w:webHidden/>
               </w:rPr>
-              <w:t>2</w:t>
+              <w:t>4</w:t>
             </w:r>
             <w:r>
               <w:rPr>
@@ -4133,10 +4295,12 @@
               <w:tab w:val="right" w:leader="dot" w:pos="9062"/>
             </w:tabs>
             <w:rPr>
+              <w:rFonts w:eastAsiaTheme="minorEastAsia"/>
               <w:noProof/>
+              <w:lang w:eastAsia="fr-BE"/>
             </w:rPr>
           </w:pPr>
-          <w:hyperlink w:anchor="_Toc148528516" w:history="1">
+          <w:hyperlink w:anchor="_Toc148532157" w:history="1">
             <w:r>
               <w:rPr>
                 <w:rStyle w:val="Lienhypertexte"/>
@@ -4163,7 +4327,7 @@
                 <w:noProof/>
                 <w:webHidden/>
               </w:rPr>
-              <w:instrText xml:space="preserve"> PAGEREF _Toc148528516 \h </w:instrText>
+              <w:instrText xml:space="preserve"> PAGEREF _Toc148532157 \h </w:instrText>
             </w:r>
             <w:r>
               <w:rPr>
@@ -4183,7 +4347,7 @@
                 <w:noProof/>
                 <w:webHidden/>
               </w:rPr>
-              <w:t>2</w:t>
+              <w:t>4</w:t>
             </w:r>
             <w:r>
               <w:rPr>
@@ -4201,10 +4365,12 @@
               <w:tab w:val="right" w:leader="dot" w:pos="9062"/>
             </w:tabs>
             <w:rPr>
+              <w:rFonts w:eastAsiaTheme="minorEastAsia"/>
               <w:noProof/>
+              <w:lang w:eastAsia="fr-BE"/>
             </w:rPr>
           </w:pPr>
-          <w:hyperlink w:anchor="_Toc148528517" w:history="1">
+          <w:hyperlink w:anchor="_Toc148532158" w:history="1">
             <w:r>
               <w:rPr>
                 <w:rStyle w:val="Lienhypertexte"/>
@@ -4231,7 +4397,7 @@
                 <w:noProof/>
                 <w:webHidden/>
               </w:rPr>
-              <w:instrText xml:space="preserve"> PAGEREF _Toc148528517 \h </w:instrText>
+              <w:instrText xml:space="preserve"> PAGEREF _Toc148532158 \h </w:instrText>
             </w:r>
             <w:r>
               <w:rPr>
@@ -4251,7 +4417,7 @@
                 <w:noProof/>
                 <w:webHidden/>
               </w:rPr>
-              <w:t>2</w:t>
+              <w:t>4</w:t>
             </w:r>
             <w:r>
               <w:rPr>
@@ -4269,10 +4435,12 @@
               <w:tab w:val="right" w:leader="dot" w:pos="9062"/>
             </w:tabs>
             <w:rPr>
+              <w:rFonts w:eastAsiaTheme="minorEastAsia"/>
               <w:noProof/>
+              <w:lang w:eastAsia="fr-BE"/>
             </w:rPr>
           </w:pPr>
-          <w:hyperlink w:anchor="_Toc148528518" w:history="1">
+          <w:hyperlink w:anchor="_Toc148532159" w:history="1">
             <w:r>
               <w:rPr>
                 <w:rStyle w:val="Lienhypertexte"/>
@@ -4299,7 +4467,7 @@
                 <w:noProof/>
                 <w:webHidden/>
               </w:rPr>
-              <w:instrText xml:space="preserve"> PAGEREF _Toc148528518 \h </w:instrText>
+              <w:instrText xml:space="preserve"> PAGEREF _Toc148532159 \h </w:instrText>
             </w:r>
             <w:r>
               <w:rPr>
@@ -4319,7 +4487,147 @@
                 <w:noProof/>
                 <w:webHidden/>
               </w:rPr>
-              <w:t>3</w:t>
+              <w:t>5</w:t>
+            </w:r>
+            <w:r>
+              <w:rPr>
+                <w:noProof/>
+                <w:webHidden/>
+              </w:rPr>
+              <w:fldChar w:fldCharType="end"/>
+            </w:r>
+          </w:hyperlink>
+        </w:p>
+        <w:p>
+          <w:pPr>
+            <w:pStyle w:val="TM2"/>
+            <w:tabs>
+              <w:tab w:val="right" w:leader="dot" w:pos="9062"/>
+            </w:tabs>
+            <w:rPr>
+              <w:rFonts w:eastAsiaTheme="minorEastAsia"/>
+              <w:noProof/>
+              <w:lang w:eastAsia="fr-BE"/>
+            </w:rPr>
+          </w:pPr>
+          <w:hyperlink w:anchor="_Toc148532160" w:history="1">
+            <w:r>
+              <w:rPr>
+                <w:rStyle w:val="Lienhypertexte"/>
+                <w:noProof/>
+              </w:rPr>
+              <w:t>Simple</w:t>
+            </w:r>
+            <w:r>
+              <w:rPr>
+                <w:noProof/>
+                <w:webHidden/>
+              </w:rPr>
+              <w:tab/>
+            </w:r>
+            <w:r>
+              <w:rPr>
+                <w:noProof/>
+                <w:webHidden/>
+              </w:rPr>
+              <w:fldChar w:fldCharType="begin"/>
+            </w:r>
+            <w:r>
+              <w:rPr>
+                <w:noProof/>
+                <w:webHidden/>
+              </w:rPr>
+              <w:instrText xml:space="preserve"> PAGEREF _Toc148532160 \h </w:instrText>
+            </w:r>
+            <w:r>
+              <w:rPr>
+                <w:noProof/>
+                <w:webHidden/>
+              </w:rPr>
+            </w:r>
+            <w:r>
+              <w:rPr>
+                <w:noProof/>
+                <w:webHidden/>
+              </w:rPr>
+              <w:fldChar w:fldCharType="separate"/>
+            </w:r>
+            <w:r>
+              <w:rPr>
+                <w:noProof/>
+                <w:webHidden/>
+              </w:rPr>
+              <w:t>5</w:t>
+            </w:r>
+            <w:r>
+              <w:rPr>
+                <w:noProof/>
+                <w:webHidden/>
+              </w:rPr>
+              <w:fldChar w:fldCharType="end"/>
+            </w:r>
+          </w:hyperlink>
+        </w:p>
+        <w:p>
+          <w:pPr>
+            <w:pStyle w:val="TM2"/>
+            <w:tabs>
+              <w:tab w:val="right" w:leader="dot" w:pos="9062"/>
+            </w:tabs>
+            <w:rPr>
+              <w:rFonts w:eastAsiaTheme="minorEastAsia"/>
+              <w:noProof/>
+              <w:lang w:eastAsia="fr-BE"/>
+            </w:rPr>
+          </w:pPr>
+          <w:hyperlink w:anchor="_Toc148532161" w:history="1">
+            <w:r>
+              <w:rPr>
+                <w:rStyle w:val="Lienhypertexte"/>
+                <w:noProof/>
+              </w:rPr>
+              <w:t>Multipart</w:t>
+            </w:r>
+            <w:r>
+              <w:rPr>
+                <w:noProof/>
+                <w:webHidden/>
+              </w:rPr>
+              <w:tab/>
+            </w:r>
+            <w:r>
+              <w:rPr>
+                <w:noProof/>
+                <w:webHidden/>
+              </w:rPr>
+              <w:fldChar w:fldCharType="begin"/>
+            </w:r>
+            <w:r>
+              <w:rPr>
+                <w:noProof/>
+                <w:webHidden/>
+              </w:rPr>
+              <w:instrText xml:space="preserve"> PAGEREF _Toc148532161 \h </w:instrText>
+            </w:r>
+            <w:r>
+              <w:rPr>
+                <w:noProof/>
+                <w:webHidden/>
+              </w:rPr>
+            </w:r>
+            <w:r>
+              <w:rPr>
+                <w:noProof/>
+                <w:webHidden/>
+              </w:rPr>
+              <w:fldChar w:fldCharType="separate"/>
+            </w:r>
+            <w:r>
+              <w:rPr>
+                <w:noProof/>
+                <w:webHidden/>
+              </w:rPr>
+              <w:t>5</w:t>
             </w:r>
             <w:r>
               <w:rPr>
@@ -4337,10 +4645,12 @@
               <w:tab w:val="right" w:leader="dot" w:pos="9062"/>
             </w:tabs>
             <w:rPr>
+              <w:rFonts w:eastAsiaTheme="minorEastAsia"/>
               <w:noProof/>
+              <w:lang w:eastAsia="fr-BE"/>
             </w:rPr>
           </w:pPr>
-          <w:hyperlink w:anchor="_Toc148528519" w:history="1">
+          <w:hyperlink w:anchor="_Toc148532162" w:history="1">
             <w:r>
               <w:rPr>
                 <w:rStyle w:val="Lienhypertexte"/>
@@ -4367,7 +4677,7 @@
                 <w:noProof/>
                 <w:webHidden/>
               </w:rPr>
-              <w:instrText xml:space="preserve"> PAGEREF _Toc148528519 \h </w:instrText>
+              <w:instrText xml:space="preserve"> PAGEREF _Toc148532162 \h </w:instrText>
             </w:r>
             <w:r>
               <w:rPr>
@@ -4387,7 +4697,7 @@
                 <w:noProof/>
                 <w:webHidden/>
               </w:rPr>
-              <w:t>4</w:t>
+              <w:t>6</w:t>
             </w:r>
             <w:r>
               <w:rPr>
@@ -4405,10 +4715,12 @@
               <w:tab w:val="right" w:leader="dot" w:pos="9062"/>
             </w:tabs>
             <w:rPr>
+              <w:rFonts w:eastAsiaTheme="minorEastAsia"/>
               <w:noProof/>
+              <w:lang w:eastAsia="fr-BE"/>
             </w:rPr>
           </w:pPr>
-          <w:hyperlink w:anchor="_Toc148528520" w:history="1">
+          <w:hyperlink w:anchor="_Toc148532163" w:history="1">
             <w:r>
               <w:rPr>
                 <w:rStyle w:val="Lienhypertexte"/>
@@ -4435,7 +4747,7 @@
                 <w:noProof/>
                 <w:webHidden/>
               </w:rPr>
-              <w:instrText xml:space="preserve"> PAGEREF _Toc148528520 \h </w:instrText>
+              <w:instrText xml:space="preserve"> PAGEREF _Toc148532163 \h </w:instrText>
             </w:r>
             <w:r>
               <w:rPr>
@@ -4455,7 +4767,7 @@
                 <w:noProof/>
                 <w:webHidden/>
               </w:rPr>
-              <w:t>5</w:t>
+              <w:t>7</w:t>
             </w:r>
             <w:r>
               <w:rPr>
@@ -4473,10 +4785,12 @@
               <w:tab w:val="right" w:leader="dot" w:pos="9062"/>
             </w:tabs>
             <w:rPr>
+              <w:rFonts w:eastAsiaTheme="minorEastAsia"/>
               <w:noProof/>
+              <w:lang w:eastAsia="fr-BE"/>
             </w:rPr>
           </w:pPr>
-          <w:hyperlink w:anchor="_Toc148528521" w:history="1">
+          <w:hyperlink w:anchor="_Toc148532164" w:history="1">
             <w:r>
               <w:rPr>
                 <w:rStyle w:val="Lienhypertexte"/>
@@ -4503,7 +4817,7 @@
                 <w:noProof/>
                 <w:webHidden/>
               </w:rPr>
-              <w:instrText xml:space="preserve"> PAGEREF _Toc148528521 \h </w:instrText>
+              <w:instrText xml:space="preserve"> PAGEREF _Toc148532164 \h </w:instrText>
             </w:r>
             <w:r>
               <w:rPr>
@@ -4523,7 +4837,7 @@
                 <w:noProof/>
                 <w:webHidden/>
               </w:rPr>
-              <w:t>5</w:t>
+              <w:t>7</w:t>
             </w:r>
             <w:r>
               <w:rPr>
@@ -4541,10 +4855,12 @@
               <w:tab w:val="right" w:leader="dot" w:pos="9062"/>
             </w:tabs>
             <w:rPr>
+              <w:rFonts w:eastAsiaTheme="minorEastAsia"/>
               <w:noProof/>
+              <w:lang w:eastAsia="fr-BE"/>
             </w:rPr>
           </w:pPr>
-          <w:hyperlink w:anchor="_Toc148528522" w:history="1">
+          <w:hyperlink w:anchor="_Toc148532165" w:history="1">
             <w:r>
               <w:rPr>
                 <w:rStyle w:val="Lienhypertexte"/>
@@ -4571,7 +4887,7 @@
                 <w:noProof/>
                 <w:webHidden/>
               </w:rPr>
-              <w:instrText xml:space="preserve"> PAGEREF _Toc148528522 \h </w:instrText>
+              <w:instrText xml:space="preserve"> PAGEREF _Toc148532165 \h </w:instrText>
             </w:r>
             <w:r>
               <w:rPr>
@@ -4591,7 +4907,7 @@
                 <w:noProof/>
                 <w:webHidden/>
               </w:rPr>
-              <w:t>5</w:t>
+              <w:t>7</w:t>
             </w:r>
             <w:r>
               <w:rPr>
@@ -4645,98 +4961,12 @@
       <w:pPr>
         <w:pStyle w:val="Titre1"/>
       </w:pPr>
-      <w:bookmarkStart w:id="0" w:name="_Toc148528515"/>
+      <w:bookmarkStart w:id="0" w:name="_Toc148532154"/>
       <w:r>
         <w:lastRenderedPageBreak/>
-        <w:t>Réception d’un mail</w:t>
+        <w:t>Création de la session</w:t>
       </w:r>
       <w:bookmarkEnd w:id="0"/>
-    </w:p>
-    <w:p>
-      <w:pPr>
-        <w:pStyle w:val="Titre2"/>
-      </w:pPr>
-      <w:bookmarkStart w:id="1" w:name="_Toc148528516"/>
-      <w:r>
-        <w:t>Simple</w:t>
-      </w:r>
-      <w:bookmarkEnd w:id="1"/>
-    </w:p>
-    <w:p/>
-    <w:p>
-      <w:pPr>
-        <w:pStyle w:val="Titre2"/>
-      </w:pPr>
-      <w:bookmarkStart w:id="2" w:name="_Toc148528517"/>
-      <w:r>
-        <w:t>Multipart</w:t>
-      </w:r>
-      <w:bookmarkEnd w:id="2"/>
-    </w:p>
-    <w:p>
-      <w:pPr>
-        <w:rPr>
-          <w:rFonts w:asciiTheme="majorHAnsi" w:eastAsiaTheme="majorEastAsia" w:hAnsiTheme="majorHAnsi" w:cstheme="majorBidi"/>
-          <w:color w:val="2F5496" w:themeColor="accent1" w:themeShade="BF"/>
-          <w:sz w:val="32"/>
-          <w:szCs w:val="32"/>
-        </w:rPr>
-      </w:pPr>
-      <w:r>
-        <w:br w:type="page"/>
-      </w:r>
-    </w:p>
-    <w:p>
-      <w:pPr>
-        <w:pStyle w:val="Titre1"/>
-      </w:pPr>
-      <w:bookmarkStart w:id="3" w:name="_Toc148528518"/>
-      <w:r>
-        <w:lastRenderedPageBreak/>
-        <w:t>Lecture d’un mail</w:t>
-      </w:r>
-      <w:bookmarkEnd w:id="3"/>
-    </w:p>
-    <w:p>
-      <w:pPr>
-        <w:pStyle w:val="Titre2"/>
-      </w:pPr>
-      <w:r>
-        <w:t>Simple</w:t>
-      </w:r>
-    </w:p>
-    <w:p/>
-    <w:p>
-      <w:pPr>
-        <w:pStyle w:val="Titre2"/>
-      </w:pPr>
-      <w:r>
-        <w:t>Multipart</w:t>
-      </w:r>
-    </w:p>
-    <w:p>
-      <w:pPr>
-        <w:rPr>
-          <w:rFonts w:asciiTheme="majorHAnsi" w:eastAsiaTheme="majorEastAsia" w:hAnsiTheme="majorHAnsi" w:cstheme="majorBidi"/>
-          <w:color w:val="2F5496" w:themeColor="accent1" w:themeShade="BF"/>
-          <w:sz w:val="32"/>
-          <w:szCs w:val="32"/>
-        </w:rPr>
-      </w:pPr>
-      <w:r>
-        <w:br w:type="page"/>
-      </w:r>
-    </w:p>
-    <w:p>
-      <w:pPr>
-        <w:pStyle w:val="Titre1"/>
-      </w:pPr>
-      <w:bookmarkStart w:id="4" w:name="_Toc148528519"/>
-      <w:r>
-        <w:lastRenderedPageBreak/>
-        <w:t>Enregistrement d’un fichier attaché</w:t>
-      </w:r>
-      <w:bookmarkEnd w:id="4"/>
     </w:p>
     <w:p/>
     <w:p>
@@ -4756,10 +4986,80 @@
       <w:pPr>
         <w:pStyle w:val="Titre1"/>
       </w:pPr>
-      <w:bookmarkStart w:id="5" w:name="_Toc148528520"/>
+      <w:bookmarkStart w:id="1" w:name="_Toc148532155"/>
       <w:r>
         <w:lastRenderedPageBreak/>
-        <w:t>Envoi d’un mail</w:t>
+        <w:t>Création objet Email</w:t>
+      </w:r>
+      <w:bookmarkEnd w:id="1"/>
+    </w:p>
+    <w:p/>
+    <w:p>
+      <w:pPr>
+        <w:rPr>
+          <w:rFonts w:asciiTheme="majorHAnsi" w:eastAsiaTheme="majorEastAsia" w:hAnsiTheme="majorHAnsi" w:cstheme="majorBidi"/>
+          <w:color w:val="2F5496" w:themeColor="accent1" w:themeShade="BF"/>
+          <w:sz w:val="32"/>
+          <w:szCs w:val="32"/>
+        </w:rPr>
+      </w:pPr>
+      <w:r>
+        <w:br w:type="page"/>
+      </w:r>
+    </w:p>
+    <w:p>
+      <w:pPr>
+        <w:pStyle w:val="Titre1"/>
+      </w:pPr>
+      <w:bookmarkStart w:id="2" w:name="_Toc148532156"/>
+      <w:r>
+        <w:lastRenderedPageBreak/>
+        <w:t>Réception d’un mail</w:t>
+      </w:r>
+      <w:bookmarkEnd w:id="2"/>
+    </w:p>
+    <w:p>
+      <w:pPr>
+        <w:pStyle w:val="Titre2"/>
+      </w:pPr>
+      <w:bookmarkStart w:id="3" w:name="_Toc148532157"/>
+      <w:r>
+        <w:t>Simple</w:t>
+      </w:r>
+      <w:bookmarkEnd w:id="3"/>
+    </w:p>
+    <w:p/>
+    <w:p>
+      <w:pPr>
+        <w:pStyle w:val="Titre2"/>
+      </w:pPr>
+      <w:bookmarkStart w:id="4" w:name="_Toc148532158"/>
+      <w:r>
+        <w:t>Multipart</w:t>
+      </w:r>
+      <w:bookmarkEnd w:id="4"/>
+    </w:p>
+    <w:p>
+      <w:pPr>
+        <w:rPr>
+          <w:rFonts w:asciiTheme="majorHAnsi" w:eastAsiaTheme="majorEastAsia" w:hAnsiTheme="majorHAnsi" w:cstheme="majorBidi"/>
+          <w:color w:val="2F5496" w:themeColor="accent1" w:themeShade="BF"/>
+          <w:sz w:val="32"/>
+          <w:szCs w:val="32"/>
+        </w:rPr>
+      </w:pPr>
+      <w:r>
+        <w:br w:type="page"/>
+      </w:r>
+    </w:p>
+    <w:p>
+      <w:pPr>
+        <w:pStyle w:val="Titre1"/>
+      </w:pPr>
+      <w:bookmarkStart w:id="5" w:name="_Toc148532159"/>
+      <w:r>
+        <w:lastRenderedPageBreak/>
+        <w:t>Lecture d’un mail</w:t>
       </w:r>
       <w:bookmarkEnd w:id="5"/>
     </w:p>
@@ -4767,7 +5067,7 @@
       <w:pPr>
         <w:pStyle w:val="Titre2"/>
       </w:pPr>
-      <w:bookmarkStart w:id="6" w:name="_Toc148528521"/>
+      <w:bookmarkStart w:id="6" w:name="_Toc148532160"/>
       <w:r>
         <w:t>Simple</w:t>
       </w:r>
@@ -4778,11 +5078,83 @@
       <w:pPr>
         <w:pStyle w:val="Titre2"/>
       </w:pPr>
-      <w:bookmarkStart w:id="7" w:name="_Toc148528522"/>
+      <w:bookmarkStart w:id="7" w:name="_Toc148532161"/>
+      <w:r>
+        <w:t>Multipart</w:t>
+      </w:r>
+      <w:bookmarkEnd w:id="7"/>
+    </w:p>
+    <w:p>
+      <w:pPr>
+        <w:rPr>
+          <w:rFonts w:asciiTheme="majorHAnsi" w:eastAsiaTheme="majorEastAsia" w:hAnsiTheme="majorHAnsi" w:cstheme="majorBidi"/>
+          <w:color w:val="2F5496" w:themeColor="accent1" w:themeShade="BF"/>
+          <w:sz w:val="32"/>
+          <w:szCs w:val="32"/>
+        </w:rPr>
+      </w:pPr>
+      <w:r>
+        <w:br w:type="page"/>
+      </w:r>
+    </w:p>
+    <w:p>
+      <w:pPr>
+        <w:pStyle w:val="Titre1"/>
+      </w:pPr>
+      <w:bookmarkStart w:id="8" w:name="_Toc148532162"/>
+      <w:r>
+        <w:lastRenderedPageBreak/>
+        <w:t>Enregistrement d’un fichier attaché</w:t>
+      </w:r>
+      <w:bookmarkEnd w:id="8"/>
+    </w:p>
+    <w:p/>
+    <w:p>
+      <w:pPr>
+        <w:rPr>
+          <w:rFonts w:asciiTheme="majorHAnsi" w:eastAsiaTheme="majorEastAsia" w:hAnsiTheme="majorHAnsi" w:cstheme="majorBidi"/>
+          <w:color w:val="2F5496" w:themeColor="accent1" w:themeShade="BF"/>
+          <w:sz w:val="32"/>
+          <w:szCs w:val="32"/>
+        </w:rPr>
+      </w:pPr>
+      <w:r>
+        <w:br w:type="page"/>
+      </w:r>
+    </w:p>
+    <w:p>
+      <w:pPr>
+        <w:pStyle w:val="Titre1"/>
+      </w:pPr>
+      <w:bookmarkStart w:id="9" w:name="_Toc148532163"/>
+      <w:r>
+        <w:lastRenderedPageBreak/>
+        <w:t>Envoi d’un mail</w:t>
+      </w:r>
+      <w:bookmarkEnd w:id="9"/>
+    </w:p>
+    <w:p>
+      <w:pPr>
+        <w:pStyle w:val="Titre2"/>
+      </w:pPr>
+      <w:bookmarkStart w:id="10" w:name="_Toc148532164"/>
+      <w:r>
+        <w:t>Simple</w:t>
+      </w:r>
+      <w:bookmarkEnd w:id="10"/>
+    </w:p>
+    <w:p/>
+    <w:p>
+      <w:pPr>
+        <w:pStyle w:val="Titre2"/>
+      </w:pPr>
+      <w:bookmarkStart w:id="11" w:name="_Toc148532165"/>
+      <w:proofErr w:type="spellStart"/>
       <w:r>
         <w:t>Mutlipart</w:t>
       </w:r>
-      <w:bookmarkEnd w:id="7"/>
+      <w:bookmarkEnd w:id="11"/>
+      <w:proofErr w:type="spellEnd"/>
     </w:p>
     <w:sectPr>
       <w:pgSz w:w="11906" w:h="16838"/>

</xml_diff>